<commit_message>
Commit sửa tên Tran Cao Len thành Tran Tan Len @@
</commit_message>
<xml_diff>
--- a/report/Report 1 - Introduction Group 13.docx
+++ b/report/Report 1 - Introduction Group 13.docx
@@ -194,9 +194,7 @@
           <w:szCs w:val="24"/>
         </w:rPr>
       </w:pPr>
-      <w:bookmarkStart w:id="0" w:name="_GoBack"/>
     </w:p>
-    <w:bookmarkEnd w:id="0"/>
     <w:p>
       <w:pPr>
         <w:jc w:val="both"/>
@@ -446,7 +444,15 @@
                 <w:sz w:val="24"/>
                 <w:szCs w:val="24"/>
               </w:rPr>
-              <w:t xml:space="preserve">Tran Cao Len </w:t>
+              <w:t>Tran Tan</w:t>
+            </w:r>
+            <w:r>
+              <w:rPr>
+                <w:rFonts w:ascii="Cambria" w:hAnsi="Cambria"/>
+                <w:sz w:val="24"/>
+                <w:szCs w:val="24"/>
+              </w:rPr>
+              <w:t xml:space="preserve"> Len </w:t>
             </w:r>
             <w:r>
               <w:rPr>
@@ -946,7 +952,7 @@
         <w:br w:type="page"/>
       </w:r>
     </w:p>
-    <w:bookmarkStart w:id="1" w:name="_Toc387831711" w:displacedByCustomXml="next"/>
+    <w:bookmarkStart w:id="0" w:name="_Toc387831711" w:displacedByCustomXml="next"/>
     <w:sdt>
       <w:sdtPr>
         <w:rPr>
@@ -996,7 +1002,7 @@
             </w:rPr>
             <w:t>Contents</w:t>
           </w:r>
-          <w:bookmarkEnd w:id="1"/>
+          <w:bookmarkEnd w:id="0"/>
         </w:p>
         <w:p>
           <w:pPr>
@@ -2691,7 +2697,7 @@
           <w:szCs w:val="24"/>
         </w:rPr>
       </w:pPr>
-      <w:bookmarkStart w:id="2" w:name="_Toc387831712"/>
+      <w:bookmarkStart w:id="1" w:name="_Toc387831712"/>
     </w:p>
     <w:p>
       <w:pPr>
@@ -2755,7 +2761,7 @@
         <w:lastRenderedPageBreak/>
         <w:t>List of Tables</w:t>
       </w:r>
-      <w:bookmarkEnd w:id="2"/>
+      <w:bookmarkEnd w:id="1"/>
       <w:r>
         <w:rPr>
           <w:sz w:val="24"/>
@@ -2904,8 +2910,8 @@
           <w:szCs w:val="24"/>
         </w:rPr>
       </w:pPr>
-      <w:bookmarkStart w:id="3" w:name="_Toc366559295"/>
-      <w:bookmarkStart w:id="4" w:name="_Toc387831713"/>
+      <w:bookmarkStart w:id="2" w:name="_Toc366559295"/>
+      <w:bookmarkStart w:id="3" w:name="_Toc387831713"/>
       <w:r>
         <w:rPr>
           <w:sz w:val="24"/>
@@ -2928,8 +2934,8 @@
         </w:rPr>
         <w:t>Introduction</w:t>
       </w:r>
+      <w:bookmarkEnd w:id="2"/>
       <w:bookmarkEnd w:id="3"/>
-      <w:bookmarkEnd w:id="4"/>
     </w:p>
     <w:p>
       <w:pPr>
@@ -2940,8 +2946,8 @@
           <w:szCs w:val="24"/>
         </w:rPr>
       </w:pPr>
-      <w:bookmarkStart w:id="5" w:name="_Toc366559296"/>
-      <w:bookmarkStart w:id="6" w:name="_Toc387831714"/>
+      <w:bookmarkStart w:id="4" w:name="_Toc366559296"/>
+      <w:bookmarkStart w:id="5" w:name="_Toc387831714"/>
       <w:r>
         <w:rPr>
           <w:sz w:val="24"/>
@@ -2949,8 +2955,8 @@
         </w:rPr>
         <w:t>Project Information</w:t>
       </w:r>
+      <w:bookmarkEnd w:id="4"/>
       <w:bookmarkEnd w:id="5"/>
-      <w:bookmarkEnd w:id="6"/>
     </w:p>
     <w:p>
       <w:pPr>
@@ -3129,8 +3135,8 @@
           <w:szCs w:val="24"/>
         </w:rPr>
       </w:pPr>
-      <w:bookmarkStart w:id="7" w:name="_Toc366559297"/>
-      <w:bookmarkStart w:id="8" w:name="_Toc387831715"/>
+      <w:bookmarkStart w:id="6" w:name="_Toc366559297"/>
+      <w:bookmarkStart w:id="7" w:name="_Toc387831715"/>
       <w:r>
         <w:rPr>
           <w:sz w:val="24"/>
@@ -3138,8 +3144,8 @@
         </w:rPr>
         <w:t>Introduction</w:t>
       </w:r>
+      <w:bookmarkEnd w:id="6"/>
       <w:bookmarkEnd w:id="7"/>
-      <w:bookmarkEnd w:id="8"/>
     </w:p>
     <w:p>
       <w:pPr>
@@ -3248,8 +3254,8 @@
         </w:rPr>
         <w:t xml:space="preserve">, </w:t>
       </w:r>
-      <w:bookmarkStart w:id="9" w:name="_Toc366559298"/>
-      <w:bookmarkStart w:id="10" w:name="_Toc387831716"/>
+      <w:bookmarkStart w:id="8" w:name="_Toc366559298"/>
+      <w:bookmarkStart w:id="9" w:name="_Toc387831716"/>
       <w:r>
         <w:rPr>
           <w:highlight w:val="yellow"/>
@@ -3281,17 +3287,17 @@
       <w:r>
         <w:t xml:space="preserve">Current </w:t>
       </w:r>
+      <w:bookmarkEnd w:id="8"/>
+      <w:r>
+        <w:t>Compariso</w:t>
+      </w:r>
+      <w:r>
+        <w:t>n websites</w:t>
+      </w:r>
+      <w:r>
+        <w:t xml:space="preserve"> in Vietnam</w:t>
+      </w:r>
       <w:bookmarkEnd w:id="9"/>
-      <w:r>
-        <w:t>Compariso</w:t>
-      </w:r>
-      <w:r>
-        <w:t>n websites</w:t>
-      </w:r>
-      <w:r>
-        <w:t xml:space="preserve"> in Vietnam</w:t>
-      </w:r>
-      <w:bookmarkEnd w:id="10"/>
     </w:p>
     <w:p>
       <w:pPr>
@@ -3529,7 +3535,7 @@
           <w:szCs w:val="24"/>
         </w:rPr>
       </w:pPr>
-      <w:bookmarkStart w:id="11" w:name="_Toc387831717"/>
+      <w:bookmarkStart w:id="10" w:name="_Toc387831717"/>
       <w:r>
         <w:rPr>
           <w:sz w:val="24"/>
@@ -3537,7 +3543,7 @@
         </w:rPr>
         <w:t>Problem Definition</w:t>
       </w:r>
-      <w:bookmarkEnd w:id="11"/>
+      <w:bookmarkEnd w:id="10"/>
     </w:p>
     <w:p>
       <w:pPr>
@@ -3600,8 +3606,8 @@
           <w:bCs/>
         </w:rPr>
       </w:pPr>
-      <w:bookmarkStart w:id="12" w:name="OLE_LINK3"/>
-      <w:bookmarkStart w:id="13" w:name="OLE_LINK4"/>
+      <w:bookmarkStart w:id="11" w:name="OLE_LINK3"/>
+      <w:bookmarkStart w:id="12" w:name="OLE_LINK4"/>
       <w:r>
         <w:rPr>
           <w:bCs/>
@@ -3998,8 +4004,8 @@
         </w:rPr>
         <w:t>? Our system will help you with those problems.</w:t>
       </w:r>
+      <w:bookmarkEnd w:id="11"/>
       <w:bookmarkEnd w:id="12"/>
-      <w:bookmarkEnd w:id="13"/>
     </w:p>
     <w:p>
       <w:pPr>
@@ -4010,7 +4016,7 @@
           <w:szCs w:val="24"/>
         </w:rPr>
       </w:pPr>
-      <w:bookmarkStart w:id="14" w:name="_Toc387831718"/>
+      <w:bookmarkStart w:id="13" w:name="_Toc387831718"/>
       <w:r>
         <w:rPr>
           <w:sz w:val="24"/>
@@ -4018,7 +4024,7 @@
         </w:rPr>
         <w:t>Proposed Solution</w:t>
       </w:r>
-      <w:bookmarkEnd w:id="14"/>
+      <w:bookmarkEnd w:id="13"/>
     </w:p>
     <w:p>
       <w:pPr>
@@ -4108,7 +4114,7 @@
         </w:rPr>
         <w:t xml:space="preserve"> </w:t>
       </w:r>
-      <w:bookmarkStart w:id="15" w:name="_Toc387831719"/>
+      <w:bookmarkStart w:id="14" w:name="_Toc387831719"/>
       <w:r>
         <w:rPr>
           <w:rStyle w:val="Heading3Char"/>
@@ -4119,7 +4125,7 @@
         </w:rPr>
         <w:t>Feature functions</w:t>
       </w:r>
-      <w:bookmarkEnd w:id="15"/>
+      <w:bookmarkEnd w:id="14"/>
     </w:p>
     <w:p>
       <w:pPr>
@@ -4338,7 +4344,7 @@
         </w:rPr>
         <w:t xml:space="preserve"> </w:t>
       </w:r>
-      <w:bookmarkStart w:id="16" w:name="_Toc387831720"/>
+      <w:bookmarkStart w:id="15" w:name="_Toc387831720"/>
       <w:r>
         <w:rPr>
           <w:sz w:val="24"/>
@@ -4359,6 +4365,359 @@
           <w:szCs w:val="24"/>
         </w:rPr>
         <w:t xml:space="preserve"> and disadvantage</w:t>
+      </w:r>
+      <w:r>
+        <w:rPr>
+          <w:sz w:val="24"/>
+          <w:szCs w:val="24"/>
+        </w:rPr>
+        <w:t>s</w:t>
+      </w:r>
+      <w:bookmarkEnd w:id="15"/>
+    </w:p>
+    <w:p>
+      <w:pPr>
+        <w:pStyle w:val="Default"/>
+        <w:ind w:left="810"/>
+        <w:jc w:val="both"/>
+        <w:rPr>
+          <w:bCs/>
+          <w:color w:val="auto"/>
+        </w:rPr>
+      </w:pPr>
+      <w:r>
+        <w:rPr>
+          <w:bCs/>
+          <w:color w:val="auto"/>
+        </w:rPr>
+        <w:t>The advantage</w:t>
+      </w:r>
+      <w:r>
+        <w:rPr>
+          <w:bCs/>
+          <w:color w:val="auto"/>
+        </w:rPr>
+        <w:t>s</w:t>
+      </w:r>
+      <w:r>
+        <w:rPr>
+          <w:bCs/>
+          <w:color w:val="auto"/>
+        </w:rPr>
+        <w:t xml:space="preserve"> and disadvantage</w:t>
+      </w:r>
+      <w:r>
+        <w:rPr>
+          <w:bCs/>
+          <w:color w:val="auto"/>
+        </w:rPr>
+        <w:t>s</w:t>
+      </w:r>
+      <w:r>
+        <w:rPr>
+          <w:bCs/>
+          <w:color w:val="auto"/>
+        </w:rPr>
+        <w:t xml:space="preserve"> of the proposed solution:</w:t>
+      </w:r>
+    </w:p>
+    <w:p>
+      <w:pPr>
+        <w:pStyle w:val="Default"/>
+        <w:ind w:left="720"/>
+        <w:jc w:val="both"/>
+        <w:rPr>
+          <w:bCs/>
+          <w:color w:val="auto"/>
+        </w:rPr>
+      </w:pPr>
+      <w:r>
+        <w:rPr>
+          <w:bCs/>
+          <w:color w:val="auto"/>
+        </w:rPr>
+        <w:t>-</w:t>
+      </w:r>
+      <w:r>
+        <w:rPr>
+          <w:bCs/>
+          <w:color w:val="auto"/>
+        </w:rPr>
+        <w:tab/>
+      </w:r>
+      <w:r>
+        <w:rPr>
+          <w:bCs/>
+          <w:color w:val="auto"/>
+        </w:rPr>
+        <w:t>Advantage</w:t>
+      </w:r>
+      <w:r>
+        <w:rPr>
+          <w:bCs/>
+          <w:color w:val="auto"/>
+        </w:rPr>
+        <w:t>s</w:t>
+      </w:r>
+      <w:r>
+        <w:rPr>
+          <w:bCs/>
+          <w:color w:val="auto"/>
+        </w:rPr>
+        <w:t>:</w:t>
+      </w:r>
+      <w:r>
+        <w:rPr>
+          <w:bCs/>
+          <w:color w:val="auto"/>
+        </w:rPr>
+        <w:t xml:space="preserve"> P</w:t>
+      </w:r>
+      <w:r>
+        <w:rPr>
+          <w:bCs/>
+          <w:color w:val="auto"/>
+        </w:rPr>
+        <w:t>rovide</w:t>
+      </w:r>
+      <w:r>
+        <w:rPr>
+          <w:bCs/>
+          <w:color w:val="auto"/>
+        </w:rPr>
+        <w:t xml:space="preserve"> full of details suggest about specified product that you want to know and see what product is better than the other one</w:t>
+      </w:r>
+      <w:r>
+        <w:rPr>
+          <w:bCs/>
+          <w:color w:val="auto"/>
+        </w:rPr>
+        <w:t>s</w:t>
+      </w:r>
+      <w:r>
+        <w:rPr>
+          <w:bCs/>
+          <w:color w:val="auto"/>
+        </w:rPr>
+        <w:t>.</w:t>
+      </w:r>
+      <w:r>
+        <w:rPr>
+          <w:bCs/>
+          <w:color w:val="auto"/>
+        </w:rPr>
+        <w:t xml:space="preserve"> It saves your time</w:t>
+      </w:r>
+      <w:r>
+        <w:rPr>
+          <w:bCs/>
+          <w:color w:val="auto"/>
+        </w:rPr>
+        <w:t>,</w:t>
+      </w:r>
+      <w:r>
+        <w:rPr>
+          <w:bCs/>
+          <w:color w:val="auto"/>
+        </w:rPr>
+        <w:t xml:space="preserve"> </w:t>
+      </w:r>
+      <w:r>
+        <w:rPr>
+          <w:bCs/>
+          <w:color w:val="auto"/>
+        </w:rPr>
+        <w:t>because it</w:t>
+      </w:r>
+      <w:r>
+        <w:rPr>
+          <w:bCs/>
+          <w:color w:val="auto"/>
+        </w:rPr>
+        <w:t xml:space="preserve"> take</w:t>
+      </w:r>
+      <w:r>
+        <w:rPr>
+          <w:bCs/>
+          <w:color w:val="auto"/>
+        </w:rPr>
+        <w:t>s</w:t>
+      </w:r>
+      <w:r>
+        <w:rPr>
+          <w:bCs/>
+          <w:color w:val="auto"/>
+        </w:rPr>
+        <w:t xml:space="preserve"> a few minutes instead of</w:t>
+      </w:r>
+      <w:r>
+        <w:rPr>
+          <w:bCs/>
+          <w:color w:val="auto"/>
+        </w:rPr>
+        <w:t xml:space="preserve"> several hours to</w:t>
+      </w:r>
+      <w:r>
+        <w:rPr>
+          <w:bCs/>
+          <w:color w:val="auto"/>
+        </w:rPr>
+        <w:t xml:space="preserve"> compare the </w:t>
+      </w:r>
+      <w:r>
+        <w:rPr>
+          <w:bCs/>
+          <w:color w:val="auto"/>
+        </w:rPr>
+        <w:t>details (</w:t>
+      </w:r>
+      <w:r>
+        <w:rPr>
+          <w:bCs/>
+          <w:color w:val="auto"/>
+        </w:rPr>
+        <w:t xml:space="preserve">all </w:t>
+      </w:r>
+      <w:r>
+        <w:rPr>
+          <w:bCs/>
+          <w:color w:val="auto"/>
+        </w:rPr>
+        <w:t>text)</w:t>
+      </w:r>
+      <w:r>
+        <w:rPr>
+          <w:bCs/>
+          <w:color w:val="auto"/>
+        </w:rPr>
+        <w:t xml:space="preserve"> and still don’t know which one is under your budget and better.</w:t>
+      </w:r>
+      <w:r>
+        <w:rPr>
+          <w:bCs/>
+          <w:color w:val="auto"/>
+        </w:rPr>
+        <w:t xml:space="preserve"> You will never miss out a special, coupon or rebate.</w:t>
+      </w:r>
+      <w:r>
+        <w:rPr>
+          <w:bCs/>
+          <w:color w:val="auto"/>
+        </w:rPr>
+        <w:t xml:space="preserve"> Finally, you can get real life reviews, re</w:t>
+      </w:r>
+      <w:r>
+        <w:rPr>
+          <w:bCs/>
+          <w:color w:val="auto"/>
+        </w:rPr>
+        <w:t xml:space="preserve">commend and rating from </w:t>
+      </w:r>
+      <w:r>
+        <w:rPr>
+          <w:bCs/>
+          <w:color w:val="auto"/>
+        </w:rPr>
+        <w:t xml:space="preserve">the other </w:t>
+      </w:r>
+      <w:r>
+        <w:rPr>
+          <w:bCs/>
+          <w:color w:val="auto"/>
+        </w:rPr>
+        <w:t>users.</w:t>
+      </w:r>
+    </w:p>
+    <w:p>
+      <w:pPr>
+        <w:pStyle w:val="Default"/>
+        <w:ind w:left="810"/>
+        <w:jc w:val="both"/>
+        <w:rPr>
+          <w:bCs/>
+          <w:color w:val="auto"/>
+        </w:rPr>
+      </w:pPr>
+      <w:r>
+        <w:rPr>
+          <w:bCs/>
+          <w:color w:val="auto"/>
+        </w:rPr>
+        <w:t xml:space="preserve">- </w:t>
+      </w:r>
+      <w:r>
+        <w:rPr>
+          <w:bCs/>
+          <w:color w:val="auto"/>
+        </w:rPr>
+        <w:tab/>
+      </w:r>
+      <w:r>
+        <w:rPr>
+          <w:bCs/>
+          <w:color w:val="auto"/>
+        </w:rPr>
+        <w:t>Disadvantage</w:t>
+      </w:r>
+      <w:r>
+        <w:rPr>
+          <w:bCs/>
+          <w:color w:val="auto"/>
+        </w:rPr>
+        <w:t>s</w:t>
+      </w:r>
+      <w:r>
+        <w:rPr>
+          <w:bCs/>
+          <w:color w:val="auto"/>
+        </w:rPr>
+        <w:t xml:space="preserve">: </w:t>
+      </w:r>
+      <w:r>
+        <w:rPr>
+          <w:bCs/>
+          <w:color w:val="auto"/>
+        </w:rPr>
+        <w:t>User</w:t>
+      </w:r>
+      <w:r>
+        <w:rPr>
+          <w:bCs/>
+          <w:color w:val="auto"/>
+        </w:rPr>
+        <w:t>s</w:t>
+      </w:r>
+      <w:r>
+        <w:rPr>
+          <w:bCs/>
+          <w:color w:val="auto"/>
+        </w:rPr>
+        <w:t xml:space="preserve"> must have laptop/computer for using system and Internet Connection is required</w:t>
+      </w:r>
+      <w:r>
+        <w:rPr>
+          <w:bCs/>
+          <w:color w:val="auto"/>
+        </w:rPr>
+        <w:t xml:space="preserve">. </w:t>
+      </w:r>
+    </w:p>
+    <w:p>
+      <w:pPr>
+        <w:pStyle w:val="Heading2"/>
+        <w:jc w:val="both"/>
+        <w:rPr>
+          <w:sz w:val="24"/>
+          <w:szCs w:val="24"/>
+        </w:rPr>
+      </w:pPr>
+      <w:bookmarkStart w:id="16" w:name="_Toc387831721"/>
+      <w:r>
+        <w:rPr>
+          <w:sz w:val="24"/>
+          <w:szCs w:val="24"/>
+        </w:rPr>
+        <w:t>Functional Requirement</w:t>
       </w:r>
       <w:r>
         <w:rPr>
@@ -4376,382 +4735,29 @@
         <w:jc w:val="both"/>
         <w:rPr>
           <w:bCs/>
-          <w:color w:val="auto"/>
-        </w:rPr>
-      </w:pPr>
-      <w:r>
-        <w:rPr>
-          <w:bCs/>
-          <w:color w:val="auto"/>
-        </w:rPr>
-        <w:t>The advantage</w:t>
-      </w:r>
-      <w:r>
-        <w:rPr>
-          <w:bCs/>
-          <w:color w:val="auto"/>
+        </w:rPr>
+      </w:pPr>
+      <w:r>
+        <w:rPr>
+          <w:bCs/>
+        </w:rPr>
+        <w:t>Function requirement</w:t>
+      </w:r>
+      <w:r>
+        <w:rPr>
+          <w:bCs/>
         </w:rPr>
         <w:t>s</w:t>
       </w:r>
       <w:r>
         <w:rPr>
           <w:bCs/>
-          <w:color w:val="auto"/>
-        </w:rPr>
-        <w:t xml:space="preserve"> and disadvantage</w:t>
-      </w:r>
-      <w:r>
-        <w:rPr>
-          <w:bCs/>
-          <w:color w:val="auto"/>
-        </w:rPr>
-        <w:t>s</w:t>
-      </w:r>
-      <w:r>
-        <w:rPr>
-          <w:bCs/>
-          <w:color w:val="auto"/>
-        </w:rPr>
-        <w:t xml:space="preserve"> of the proposed solution:</w:t>
+        </w:rPr>
+        <w:t xml:space="preserve"> of the system are listed as below:</w:t>
       </w:r>
     </w:p>
     <w:p>
       <w:pPr>
-        <w:pStyle w:val="Default"/>
-        <w:ind w:left="720"/>
-        <w:jc w:val="both"/>
-        <w:rPr>
-          <w:bCs/>
-          <w:color w:val="auto"/>
-        </w:rPr>
-      </w:pPr>
-      <w:r>
-        <w:rPr>
-          <w:bCs/>
-          <w:color w:val="auto"/>
-        </w:rPr>
-        <w:t>-</w:t>
-      </w:r>
-      <w:r>
-        <w:rPr>
-          <w:bCs/>
-          <w:color w:val="auto"/>
-        </w:rPr>
-        <w:tab/>
-      </w:r>
-      <w:r>
-        <w:rPr>
-          <w:bCs/>
-          <w:color w:val="auto"/>
-        </w:rPr>
-        <w:t>Advantage</w:t>
-      </w:r>
-      <w:r>
-        <w:rPr>
-          <w:bCs/>
-          <w:color w:val="auto"/>
-        </w:rPr>
-        <w:t>s</w:t>
-      </w:r>
-      <w:r>
-        <w:rPr>
-          <w:bCs/>
-          <w:color w:val="auto"/>
-        </w:rPr>
-        <w:t>:</w:t>
-      </w:r>
-      <w:r>
-        <w:rPr>
-          <w:bCs/>
-          <w:color w:val="auto"/>
-        </w:rPr>
-        <w:t xml:space="preserve"> P</w:t>
-      </w:r>
-      <w:r>
-        <w:rPr>
-          <w:bCs/>
-          <w:color w:val="auto"/>
-        </w:rPr>
-        <w:t>rovide</w:t>
-      </w:r>
-      <w:r>
-        <w:rPr>
-          <w:bCs/>
-          <w:color w:val="auto"/>
-        </w:rPr>
-        <w:t xml:space="preserve"> full of details suggest about specified product that you want to know and see what product is better than the other one</w:t>
-      </w:r>
-      <w:r>
-        <w:rPr>
-          <w:bCs/>
-          <w:color w:val="auto"/>
-        </w:rPr>
-        <w:t>s</w:t>
-      </w:r>
-      <w:r>
-        <w:rPr>
-          <w:bCs/>
-          <w:color w:val="auto"/>
-        </w:rPr>
-        <w:t>.</w:t>
-      </w:r>
-      <w:r>
-        <w:rPr>
-          <w:bCs/>
-          <w:color w:val="auto"/>
-        </w:rPr>
-        <w:t xml:space="preserve"> It saves your time</w:t>
-      </w:r>
-      <w:r>
-        <w:rPr>
-          <w:bCs/>
-          <w:color w:val="auto"/>
-        </w:rPr>
-        <w:t>,</w:t>
-      </w:r>
-      <w:r>
-        <w:rPr>
-          <w:bCs/>
-          <w:color w:val="auto"/>
-        </w:rPr>
-        <w:t xml:space="preserve"> </w:t>
-      </w:r>
-      <w:r>
-        <w:rPr>
-          <w:bCs/>
-          <w:color w:val="auto"/>
-        </w:rPr>
-        <w:t>because it</w:t>
-      </w:r>
-      <w:r>
-        <w:rPr>
-          <w:bCs/>
-          <w:color w:val="auto"/>
-        </w:rPr>
-        <w:t xml:space="preserve"> take</w:t>
-      </w:r>
-      <w:r>
-        <w:rPr>
-          <w:bCs/>
-          <w:color w:val="auto"/>
-        </w:rPr>
-        <w:t>s</w:t>
-      </w:r>
-      <w:r>
-        <w:rPr>
-          <w:bCs/>
-          <w:color w:val="auto"/>
-        </w:rPr>
-        <w:t xml:space="preserve"> a few minutes instead of</w:t>
-      </w:r>
-      <w:r>
-        <w:rPr>
-          <w:bCs/>
-          <w:color w:val="auto"/>
-        </w:rPr>
-        <w:t xml:space="preserve"> several hours to</w:t>
-      </w:r>
-      <w:r>
-        <w:rPr>
-          <w:bCs/>
-          <w:color w:val="auto"/>
-        </w:rPr>
-        <w:t xml:space="preserve"> compare the </w:t>
-      </w:r>
-      <w:r>
-        <w:rPr>
-          <w:bCs/>
-          <w:color w:val="auto"/>
-        </w:rPr>
-        <w:t>details (</w:t>
-      </w:r>
-      <w:r>
-        <w:rPr>
-          <w:bCs/>
-          <w:color w:val="auto"/>
-        </w:rPr>
-        <w:t xml:space="preserve">all </w:t>
-      </w:r>
-      <w:r>
-        <w:rPr>
-          <w:bCs/>
-          <w:color w:val="auto"/>
-        </w:rPr>
-        <w:t>text)</w:t>
-      </w:r>
-      <w:r>
-        <w:rPr>
-          <w:bCs/>
-          <w:color w:val="auto"/>
-        </w:rPr>
-        <w:t xml:space="preserve"> and still don’t know which one is under your budget and better.</w:t>
-      </w:r>
-      <w:r>
-        <w:rPr>
-          <w:bCs/>
-          <w:color w:val="auto"/>
-        </w:rPr>
-        <w:t xml:space="preserve"> You will never miss out a special, coupon or rebate.</w:t>
-      </w:r>
-      <w:r>
-        <w:rPr>
-          <w:bCs/>
-          <w:color w:val="auto"/>
-        </w:rPr>
-        <w:t xml:space="preserve"> Finally, you can get real life reviews, re</w:t>
-      </w:r>
-      <w:r>
-        <w:rPr>
-          <w:bCs/>
-          <w:color w:val="auto"/>
-        </w:rPr>
-        <w:t xml:space="preserve">commend and rating from </w:t>
-      </w:r>
-      <w:r>
-        <w:rPr>
-          <w:bCs/>
-          <w:color w:val="auto"/>
-        </w:rPr>
-        <w:t xml:space="preserve">the other </w:t>
-      </w:r>
-      <w:r>
-        <w:rPr>
-          <w:bCs/>
-          <w:color w:val="auto"/>
-        </w:rPr>
-        <w:t>users.</w:t>
-      </w:r>
-    </w:p>
-    <w:p>
-      <w:pPr>
-        <w:pStyle w:val="Default"/>
-        <w:ind w:left="810"/>
-        <w:jc w:val="both"/>
-        <w:rPr>
-          <w:bCs/>
-          <w:color w:val="auto"/>
-        </w:rPr>
-      </w:pPr>
-      <w:r>
-        <w:rPr>
-          <w:bCs/>
-          <w:color w:val="auto"/>
-        </w:rPr>
-        <w:t xml:space="preserve">- </w:t>
-      </w:r>
-      <w:r>
-        <w:rPr>
-          <w:bCs/>
-          <w:color w:val="auto"/>
-        </w:rPr>
-        <w:tab/>
-      </w:r>
-      <w:r>
-        <w:rPr>
-          <w:bCs/>
-          <w:color w:val="auto"/>
-        </w:rPr>
-        <w:t>Disadvantage</w:t>
-      </w:r>
-      <w:r>
-        <w:rPr>
-          <w:bCs/>
-          <w:color w:val="auto"/>
-        </w:rPr>
-        <w:t>s</w:t>
-      </w:r>
-      <w:r>
-        <w:rPr>
-          <w:bCs/>
-          <w:color w:val="auto"/>
-        </w:rPr>
-        <w:t xml:space="preserve">: </w:t>
-      </w:r>
-      <w:r>
-        <w:rPr>
-          <w:bCs/>
-          <w:color w:val="auto"/>
-        </w:rPr>
-        <w:t>User</w:t>
-      </w:r>
-      <w:r>
-        <w:rPr>
-          <w:bCs/>
-          <w:color w:val="auto"/>
-        </w:rPr>
-        <w:t>s</w:t>
-      </w:r>
-      <w:r>
-        <w:rPr>
-          <w:bCs/>
-          <w:color w:val="auto"/>
-        </w:rPr>
-        <w:t xml:space="preserve"> must have laptop/computer for using system and Internet Connection is required</w:t>
-      </w:r>
-      <w:r>
-        <w:rPr>
-          <w:bCs/>
-          <w:color w:val="auto"/>
-        </w:rPr>
-        <w:t xml:space="preserve">. </w:t>
-      </w:r>
-    </w:p>
-    <w:p>
-      <w:pPr>
-        <w:pStyle w:val="Heading2"/>
-        <w:jc w:val="both"/>
-        <w:rPr>
-          <w:sz w:val="24"/>
-          <w:szCs w:val="24"/>
-        </w:rPr>
-      </w:pPr>
-      <w:bookmarkStart w:id="17" w:name="_Toc387831721"/>
-      <w:r>
-        <w:rPr>
-          <w:sz w:val="24"/>
-          <w:szCs w:val="24"/>
-        </w:rPr>
-        <w:t>Functional Requirement</w:t>
-      </w:r>
-      <w:r>
-        <w:rPr>
-          <w:sz w:val="24"/>
-          <w:szCs w:val="24"/>
-        </w:rPr>
-        <w:t>s</w:t>
-      </w:r>
-      <w:bookmarkEnd w:id="17"/>
-    </w:p>
-    <w:p>
-      <w:pPr>
-        <w:pStyle w:val="Default"/>
-        <w:ind w:left="810"/>
-        <w:jc w:val="both"/>
-        <w:rPr>
-          <w:bCs/>
-        </w:rPr>
-      </w:pPr>
-      <w:r>
-        <w:rPr>
-          <w:bCs/>
-        </w:rPr>
-        <w:t>Function requirement</w:t>
-      </w:r>
-      <w:r>
-        <w:rPr>
-          <w:bCs/>
-        </w:rPr>
-        <w:t>s</w:t>
-      </w:r>
-      <w:r>
-        <w:rPr>
-          <w:bCs/>
-        </w:rPr>
-        <w:t xml:space="preserve"> of the system are listed as below:</w:t>
-      </w:r>
-    </w:p>
-    <w:p>
-      <w:pPr>
         <w:pStyle w:val="Heading3"/>
         <w:jc w:val="both"/>
         <w:rPr>
@@ -4766,7 +4772,7 @@
         </w:rPr>
         <w:t xml:space="preserve"> </w:t>
       </w:r>
-      <w:bookmarkStart w:id="18" w:name="_Toc387831722"/>
+      <w:bookmarkStart w:id="17" w:name="_Toc387831722"/>
       <w:r>
         <w:rPr>
           <w:sz w:val="24"/>
@@ -4781,7 +4787,7 @@
         </w:rPr>
         <w:t xml:space="preserve"> Management</w:t>
       </w:r>
-      <w:bookmarkEnd w:id="18"/>
+      <w:bookmarkEnd w:id="17"/>
     </w:p>
     <w:p>
       <w:pPr>
@@ -4909,7 +4915,7 @@
         </w:rPr>
         <w:t xml:space="preserve"> </w:t>
       </w:r>
-      <w:bookmarkStart w:id="19" w:name="_Toc387831723"/>
+      <w:bookmarkStart w:id="18" w:name="_Toc387831723"/>
       <w:r>
         <w:rPr>
           <w:sz w:val="24"/>
@@ -4917,7 +4923,7 @@
         </w:rPr>
         <w:t>Suggestion</w:t>
       </w:r>
-      <w:bookmarkEnd w:id="19"/>
+      <w:bookmarkEnd w:id="18"/>
     </w:p>
     <w:p>
       <w:pPr>
@@ -5004,7 +5010,7 @@
         <w:lastRenderedPageBreak/>
         <w:t xml:space="preserve"> </w:t>
       </w:r>
-      <w:bookmarkStart w:id="20" w:name="_Toc387831724"/>
+      <w:bookmarkStart w:id="19" w:name="_Toc387831724"/>
       <w:r>
         <w:rPr>
           <w:sz w:val="24"/>
@@ -5012,7 +5018,7 @@
         </w:rPr>
         <w:t>System Management</w:t>
       </w:r>
-      <w:bookmarkEnd w:id="20"/>
+      <w:bookmarkEnd w:id="19"/>
     </w:p>
     <w:p>
       <w:pPr>
@@ -5089,7 +5095,7 @@
         <w:lastRenderedPageBreak/>
         <w:t xml:space="preserve"> </w:t>
       </w:r>
-      <w:bookmarkStart w:id="21" w:name="_Toc387831725"/>
+      <w:bookmarkStart w:id="20" w:name="_Toc387831725"/>
       <w:r>
         <w:rPr>
           <w:sz w:val="24"/>
@@ -5104,7 +5110,7 @@
         </w:rPr>
         <w:t xml:space="preserve"> Management</w:t>
       </w:r>
-      <w:bookmarkEnd w:id="21"/>
+      <w:bookmarkEnd w:id="20"/>
     </w:p>
     <w:p>
       <w:pPr>
@@ -5240,7 +5246,7 @@
           <w:szCs w:val="24"/>
         </w:rPr>
       </w:pPr>
-      <w:bookmarkStart w:id="22" w:name="_Toc387831726"/>
+      <w:bookmarkStart w:id="21" w:name="_Toc387831726"/>
       <w:r>
         <w:rPr>
           <w:sz w:val="24"/>
@@ -5248,7 +5254,7 @@
         </w:rPr>
         <w:t>Role and Responsibility</w:t>
       </w:r>
-      <w:bookmarkEnd w:id="22"/>
+      <w:bookmarkEnd w:id="21"/>
       <w:r>
         <w:rPr>
           <w:sz w:val="24"/>
@@ -5678,8 +5684,16 @@
               <w:cnfStyle w:val="000000000000" w:firstRow="0" w:lastRow="0" w:firstColumn="0" w:lastColumn="0" w:oddVBand="0" w:evenVBand="0" w:oddHBand="0" w:evenHBand="0" w:firstRowFirstColumn="0" w:firstRowLastColumn="0" w:lastRowFirstColumn="0" w:lastRowLastColumn="0"/>
             </w:pPr>
             <w:r>
-              <w:t>Tran Cao Len</w:t>
-            </w:r>
+              <w:t>Tran Tan</w:t>
+            </w:r>
+            <w:r>
+              <w:t xml:space="preserve"> </w:t>
+            </w:r>
+            <w:bookmarkStart w:id="22" w:name="_GoBack"/>
+            <w:r>
+              <w:t>Len</w:t>
+            </w:r>
+            <w:bookmarkEnd w:id="22"/>
           </w:p>
         </w:tc>
         <w:tc>
@@ -9605,7 +9619,7 @@
 </file>
 
 <file path=customXml/itemProps1.xml><?xml version="1.0" encoding="utf-8"?>
-<ds:datastoreItem xmlns:ds="http://schemas.openxmlformats.org/officeDocument/2006/customXml" ds:itemID="{4C2C2E61-0D50-4B2B-A7B7-0680235EDC66}">
+<ds:datastoreItem xmlns:ds="http://schemas.openxmlformats.org/officeDocument/2006/customXml" ds:itemID="{7465B7A2-B5C7-42A7-BC8A-181FE6BC8EEA}">
   <ds:schemaRefs>
     <ds:schemaRef ds:uri="http://schemas.openxmlformats.org/officeDocument/2006/bibliography"/>
   </ds:schemaRefs>

</xml_diff>

<commit_message>
add to modifie LenTC -> LenTT
</commit_message>
<xml_diff>
--- a/report/Report 1 - Introduction Group 13.docx
+++ b/report/Report 1 - Introduction Group 13.docx
@@ -426,7 +426,23 @@
                 <w:sz w:val="24"/>
                 <w:szCs w:val="24"/>
               </w:rPr>
-              <w:t xml:space="preserve">Tran Cao Len </w:t>
+              <w:t xml:space="preserve">Tran </w:t>
+            </w:r>
+            <w:r>
+              <w:rPr>
+                <w:rFonts w:ascii="Cambria" w:hAnsi="Cambria"/>
+                <w:sz w:val="24"/>
+                <w:szCs w:val="24"/>
+              </w:rPr>
+              <w:t>Tan</w:t>
+            </w:r>
+            <w:r>
+              <w:rPr>
+                <w:rFonts w:ascii="Cambria" w:hAnsi="Cambria"/>
+                <w:sz w:val="24"/>
+                <w:szCs w:val="24"/>
+              </w:rPr>
+              <w:t xml:space="preserve"> Len </w:t>
             </w:r>
             <w:r>
               <w:rPr>
@@ -5111,8 +5127,6 @@
         </w:rPr>
         <w:t xml:space="preserve">Then, </w:t>
       </w:r>
-      <w:bookmarkStart w:id="21" w:name="_GoBack"/>
-      <w:bookmarkEnd w:id="21"/>
       <w:r>
         <w:rPr>
           <w:bCs/>
@@ -5144,7 +5158,7 @@
           <w:szCs w:val="24"/>
         </w:rPr>
       </w:pPr>
-      <w:bookmarkStart w:id="22" w:name="_Toc387831726"/>
+      <w:bookmarkStart w:id="21" w:name="_Toc387831726"/>
       <w:r>
         <w:rPr>
           <w:sz w:val="24"/>
@@ -5152,7 +5166,7 @@
         </w:rPr>
         <w:t>Role and Responsibility</w:t>
       </w:r>
-      <w:bookmarkEnd w:id="22"/>
+      <w:bookmarkEnd w:id="21"/>
       <w:r>
         <w:rPr>
           <w:sz w:val="24"/>
@@ -5556,7 +5570,15 @@
               <w:cnfStyle w:val="000000000000" w:firstRow="0" w:lastRow="0" w:firstColumn="0" w:lastColumn="0" w:oddVBand="0" w:evenVBand="0" w:oddHBand="0" w:evenHBand="0" w:firstRowFirstColumn="0" w:firstRowLastColumn="0" w:lastRowFirstColumn="0" w:lastRowLastColumn="0"/>
             </w:pPr>
             <w:r>
-              <w:t>Tran Cao Len</w:t>
+              <w:t xml:space="preserve">Tran </w:t>
+            </w:r>
+            <w:r>
+              <w:t>Tan</w:t>
+            </w:r>
+            <w:bookmarkStart w:id="22" w:name="_GoBack"/>
+            <w:bookmarkEnd w:id="22"/>
+            <w:r>
+              <w:t xml:space="preserve"> Len</w:t>
             </w:r>
           </w:p>
         </w:tc>
@@ -9478,7 +9500,7 @@
 </file>
 
 <file path=customXml/itemProps1.xml><?xml version="1.0" encoding="utf-8"?>
-<ds:datastoreItem xmlns:ds="http://schemas.openxmlformats.org/officeDocument/2006/customXml" ds:itemID="{97C93112-56A6-4B1D-96E9-F9A2C50B1CEB}">
+<ds:datastoreItem xmlns:ds="http://schemas.openxmlformats.org/officeDocument/2006/customXml" ds:itemID="{3C9B651C-8574-4703-AAF5-06F583345B01}">
   <ds:schemaRefs>
     <ds:schemaRef ds:uri="http://schemas.openxmlformats.org/officeDocument/2006/bibliography"/>
   </ds:schemaRefs>

</xml_diff>